<commit_message>
Correccion del Documento del Prototipado (40%)
</commit_message>
<xml_diff>
--- a/PROTOTIPADO/DOCUMENTO PROTOTIPADO.docx
+++ b/PROTOTIPADO/DOCUMENTO PROTOTIPADO.docx
@@ -2,8 +2,6 @@
 <file path=word/document.xml><?xml version="1.0" encoding="utf-8"?>
 <w:document xmlns:wpc="http://schemas.microsoft.com/office/word/2010/wordprocessingCanvas" xmlns:mc="http://schemas.openxmlformats.org/markup-compatibility/2006" xmlns:o="urn:schemas-microsoft-com:office:office" xmlns:r="http://schemas.openxmlformats.org/officeDocument/2006/relationships" xmlns:m="http://schemas.openxmlformats.org/officeDocument/2006/math" xmlns:v="urn:schemas-microsoft-com:vml" xmlns:wp14="http://schemas.microsoft.com/office/word/2010/wordprocessingDrawing" xmlns:wp="http://schemas.openxmlformats.org/drawingml/2006/wordprocessingDrawing" xmlns:w10="urn:schemas-microsoft-com:office:word" xmlns:w="http://schemas.openxmlformats.org/wordprocessingml/2006/main" xmlns:w14="http://schemas.microsoft.com/office/word/2010/wordml" xmlns:wpg="http://schemas.microsoft.com/office/word/2010/wordprocessingGroup" xmlns:wpi="http://schemas.microsoft.com/office/word/2010/wordprocessingInk" xmlns:wne="http://schemas.microsoft.com/office/word/2006/wordml" xmlns:wps="http://schemas.microsoft.com/office/word/2010/wordprocessingShape" mc:Ignorable="w14 wp14">
   <w:body>
-    <w:bookmarkStart w:id="0" w:name="_GoBack"/>
-    <w:bookmarkEnd w:id="0"/>
     <w:p>
       <w:pPr>
         <w:spacing w:after="60" w:line="259" w:lineRule="auto"/>
@@ -2641,7 +2639,7 @@
           <v:shape id="_x0000_i1025" type="#_x0000_t75" style="width:490.5pt;height:270.75pt" o:ole="" o:allowoverlap="f">
             <v:imagedata r:id="rId11" o:title=""/>
           </v:shape>
-          <o:OLEObject Type="Embed" ProgID="Visio.Drawing.11" ShapeID="_x0000_i1025" DrawAspect="Content" ObjectID="_1558774933" r:id="rId12"/>
+          <o:OLEObject Type="Embed" ProgID="Visio.Drawing.11" ShapeID="_x0000_i1025" DrawAspect="Content" ObjectID="_1558854197" r:id="rId12"/>
         </w:object>
       </w:r>
     </w:p>
@@ -2717,7 +2715,21 @@
         <w:rPr>
           <w:lang w:val="es-EC"/>
         </w:rPr>
-        <w:t>Desarrollo de un módulo web para la gestión de los productos en el área de bodegas de una entidad empresarial</w:t>
+        <w:t xml:space="preserve">Desarrollo de un módulo web para la gestión de los productos en el área de </w:t>
+      </w:r>
+      <w:proofErr w:type="gramStart"/>
+      <w:r>
+        <w:rPr>
+          <w:lang w:val="es-EC"/>
+        </w:rPr>
+        <w:t>bodegas</w:t>
+      </w:r>
+      <w:proofErr w:type="gramEnd"/>
+      <w:r>
+        <w:rPr>
+          <w:lang w:val="es-EC"/>
+        </w:rPr>
+        <w:t xml:space="preserve"> de una entidad empresarial</w:t>
       </w:r>
     </w:p>
     <w:p>
@@ -3980,7 +3992,7 @@
             <v:imagedata r:id="rId13" o:title=""/>
             <w10:wrap type="tight"/>
           </v:shape>
-          <o:OLEObject Type="Embed" ProgID="Visio.Drawing.11" ShapeID="_x0000_s1027" DrawAspect="Content" ObjectID="_1558774935" r:id="rId14"/>
+          <o:OLEObject Type="Embed" ProgID="Visio.Drawing.11" ShapeID="_x0000_s1027" DrawAspect="Content" ObjectID="_1558854199" r:id="rId14"/>
         </w:pict>
       </w:r>
       <w:r>
@@ -4149,7 +4161,7 @@
             <v:imagedata r:id="rId15" o:title=""/>
             <w10:wrap type="tight"/>
           </v:shape>
-          <o:OLEObject Type="Embed" ProgID="Visio.Drawing.11" ShapeID="_x0000_s1029" DrawAspect="Content" ObjectID="_1558774936" r:id="rId16"/>
+          <o:OLEObject Type="Embed" ProgID="Visio.Drawing.11" ShapeID="_x0000_s1029" DrawAspect="Content" ObjectID="_1558854200" r:id="rId16"/>
         </w:pict>
       </w:r>
       <w:r>
@@ -4250,11 +4262,11 @@
         </w:rPr>
         <w:lastRenderedPageBreak/>
         <w:pict>
-          <v:shape id="_x0000_s1032" type="#_x0000_t75" style="position:absolute;left:0;text-align:left;margin-left:66.75pt;margin-top:21.95pt;width:299.8pt;height:142.9pt;z-index:251663360;mso-position-horizontal-relative:text;mso-position-vertical-relative:text" wrapcoords="10880 223 10455 334 8863 1670 6793 2227 6581 2338 6581 3786 2547 6124 2600 7348 2229 8685 2282 8907 2972 9130 2813 12693 2388 14474 2229 15588 2813 15810 6952 16256 1380 17035 1380 18037 9818 18037 8916 19819 8916 20821 12525 20932 12896 20932 14276 20821 14170 19930 10773 19819 19689 18148 19849 17480 19000 17258 13692 16256 18522 16256 19424 15922 18628 12693 18628 10911 19371 9130 19000 7348 19053 6569 14648 5678 18044 5456 18257 5344 16187 3786 16293 2449 16028 2227 14064 1781 12472 334 12047 223 10880 223">
+          <v:shape id="_x0000_s1032" type="#_x0000_t75" style="position:absolute;left:0;text-align:left;margin-left:66.75pt;margin-top:21.95pt;width:300pt;height:142.9pt;z-index:251663360;mso-position-horizontal-relative:text;mso-position-vertical-relative:text" wrapcoords="10880 223 10455 334 8863 1670 6793 2227 6581 2338 6581 3786 2547 6124 2600 7348 2229 8685 2282 8907 2972 9130 2813 12693 2388 14474 2229 15588 2813 15810 6952 16256 1380 17035 1380 18037 9818 18037 8916 19819 8916 20821 12525 20932 12896 20932 14276 20821 14170 19930 10773 19819 19689 18148 19849 17480 19000 17258 13692 16256 18522 16256 19424 15922 18628 12693 18628 10911 19371 9130 19000 7348 19053 6569 14648 5678 18044 5456 18257 5344 16187 3786 16293 2449 16028 2227 14064 1781 12472 334 12047 223 10880 223">
             <v:imagedata r:id="rId17" o:title=""/>
             <w10:wrap type="tight"/>
           </v:shape>
-          <o:OLEObject Type="Embed" ProgID="Visio.Drawing.11" ShapeID="_x0000_s1032" DrawAspect="Content" ObjectID="_1558774937" r:id="rId18"/>
+          <o:OLEObject Type="Embed" ProgID="Visio.Drawing.11" ShapeID="_x0000_s1032" DrawAspect="Content" ObjectID="_1558854201" r:id="rId18"/>
         </w:pict>
       </w:r>
       <w:r>
@@ -4353,7 +4365,7 @@
             <v:imagedata r:id="rId19" o:title=""/>
             <w10:wrap type="tight"/>
           </v:shape>
-          <o:OLEObject Type="Embed" ProgID="Visio.Drawing.11" ShapeID="_x0000_s1033" DrawAspect="Content" ObjectID="_1558774938" r:id="rId20"/>
+          <o:OLEObject Type="Embed" ProgID="Visio.Drawing.11" ShapeID="_x0000_s1033" DrawAspect="Content" ObjectID="_1558854202" r:id="rId20"/>
         </w:pict>
       </w:r>
       <w:r>
@@ -4513,7 +4525,7 @@
             <v:imagedata r:id="rId21" o:title=""/>
             <w10:wrap type="tight"/>
           </v:shape>
-          <o:OLEObject Type="Embed" ProgID="Visio.Drawing.11" ShapeID="_x0000_s1036" DrawAspect="Content" ObjectID="_1558774939" r:id="rId22"/>
+          <o:OLEObject Type="Embed" ProgID="Visio.Drawing.11" ShapeID="_x0000_s1036" DrawAspect="Content" ObjectID="_1558854203" r:id="rId22"/>
         </w:pict>
       </w:r>
       <w:r>
@@ -4607,11 +4619,11 @@
         </w:rPr>
         <w:lastRenderedPageBreak/>
         <w:pict>
-          <v:shape id="_x0000_s1038" type="#_x0000_t75" style="position:absolute;left:0;text-align:left;margin-left:46.7pt;margin-top:23.15pt;width:380.4pt;height:194.35pt;z-index:251669504;mso-position-horizontal-relative:text;mso-position-vertical-relative:text" wrapcoords="2310 1032 2310 4129 6160 4844 8835 4844 3080 5321 1945 5479 1945 6115 1662 7385 2269 8656 2229 9926 1662 12229 6444 12468 1054 13341 1054 13976 2067 15009 2310 15009 2310 20488 10820 20488 10820 20091 17061 19615 17061 18900 17953 18582 18034 18026 15926 17550 16129 17550 16899 16518 19128 16279 19371 16121 19412 15009 20182 13897 20263 13500 9645 12468 19938 12229 19695 11197 19331 9926 19331 8656 19938 7385 19614 6115 19695 5718 19168 5400 17304 4844 17385 4209 17061 4129 11833 3335 11266 2779 10577 2303 10456 1191 10415 1032 2310 1032">
+          <v:shape id="_x0000_s1038" type="#_x0000_t75" style="position:absolute;left:0;text-align:left;margin-left:46.7pt;margin-top:23.15pt;width:380.45pt;height:194.3pt;z-index:251669504;mso-position-horizontal-relative:text;mso-position-vertical-relative:text" wrapcoords="2310 1032 2310 4129 6160 4844 8835 4844 3080 5321 1945 5479 1945 6115 1662 7385 2269 8656 2229 9926 1662 12229 6444 12468 1054 13341 1054 13976 2067 15009 2310 15009 2310 20488 10820 20488 10820 20091 17061 19615 17061 18900 17953 18582 18034 18026 15926 17550 16129 17550 16899 16518 19128 16279 19371 16121 19412 15009 20182 13897 20263 13500 9645 12468 19938 12229 19695 11197 19331 9926 19331 8656 19938 7385 19614 6115 19695 5718 19168 5400 17304 4844 17385 4209 17061 4129 11833 3335 11266 2779 10577 2303 10456 1191 10415 1032 2310 1032">
             <v:imagedata r:id="rId23" o:title=""/>
             <w10:wrap type="tight"/>
           </v:shape>
-          <o:OLEObject Type="Embed" ProgID="Visio.Drawing.11" ShapeID="_x0000_s1038" DrawAspect="Content" ObjectID="_1558774940" r:id="rId24"/>
+          <o:OLEObject Type="Embed" ProgID="Visio.Drawing.11" ShapeID="_x0000_s1038" DrawAspect="Content" ObjectID="_1558854204" r:id="rId24"/>
         </w:pict>
       </w:r>
       <w:r>
@@ -4834,9 +4846,11 @@
           <v:shape id="_x0000_i1026" type="#_x0000_t75" style="width:466.5pt;height:314.25pt" o:ole="">
             <v:imagedata r:id="rId25" o:title=""/>
           </v:shape>
-          <o:OLEObject Type="Embed" ProgID="Visio.Drawing.11" ShapeID="_x0000_i1026" DrawAspect="Content" ObjectID="_1558774934" r:id="rId26"/>
+          <o:OLEObject Type="Embed" ProgID="Visio.Drawing.11" ShapeID="_x0000_i1026" DrawAspect="Content" ObjectID="_1558854198" r:id="rId26"/>
         </w:object>
       </w:r>
+      <w:bookmarkStart w:id="0" w:name="_GoBack"/>
+      <w:bookmarkEnd w:id="0"/>
     </w:p>
     <w:p>
       <w:pPr>
@@ -6542,6 +6556,12 @@
         <w:sz w:val="21"/>
       </w:rPr>
       <w:tab/>
+    </w:r>
+    <w:r>
+      <w:rPr>
+        <w:rFonts w:ascii="Calibri" w:eastAsia="Calibri" w:hAnsi="Calibri" w:cs="Calibri"/>
+        <w:sz w:val="21"/>
+      </w:rPr>
       <w:t xml:space="preserve">&lt;Universidad Técnica del Norte&gt;,  2016 </w:t>
     </w:r>
     <w:r>
@@ -6567,7 +6587,7 @@
         <w:noProof/>
         <w:sz w:val="21"/>
       </w:rPr>
-      <w:t>2</w:t>
+      <w:t>10</w:t>
     </w:r>
     <w:r>
       <w:rPr>
@@ -6668,7 +6688,7 @@
         <w:noProof/>
         <w:sz w:val="21"/>
       </w:rPr>
-      <w:t>3</w:t>
+      <w:t>9</w:t>
     </w:r>
     <w:r>
       <w:rPr>
@@ -6812,7 +6832,7 @@
           <w:noProof/>
           <w:sz w:val="21"/>
         </w:rPr>
-        <w:t>10</w:t>
+        <w:t>4</w:t>
       </w:r>
     </w:fldSimple>
     <w:r>
@@ -13065,7 +13085,7 @@
 </file>
 
 <file path=customXml/itemProps1.xml><?xml version="1.0" encoding="utf-8"?>
-<ds:datastoreItem xmlns:ds="http://schemas.openxmlformats.org/officeDocument/2006/customXml" ds:itemID="{C275C10D-AE4B-4B2D-9985-942022A641A4}">
+<ds:datastoreItem xmlns:ds="http://schemas.openxmlformats.org/officeDocument/2006/customXml" ds:itemID="{01551A01-A621-4B31-987B-94A616A6186C}">
   <ds:schemaRefs>
     <ds:schemaRef ds:uri="http://schemas.openxmlformats.org/officeDocument/2006/bibliography"/>
   </ds:schemaRefs>

</xml_diff>